<commit_message>
Update Xây Dựng Tính Năng App Mobile.docx
</commit_message>
<xml_diff>
--- a/Xây Dựng Tính Năng App Mobile.docx
+++ b/Xây Dựng Tính Năng App Mobile.docx
@@ -118,7 +118,7 @@
                     <pic:cNvPicPr preferRelativeResize="0"/>
                   </pic:nvPicPr>
                   <pic:blipFill>
-                    <a:blip r:embed="rId5"/>
+                    <a:blip r:embed="rId7"/>
                     <a:srcRect/>
                     <a:stretch>
                       <a:fillRect/>
@@ -259,7 +259,7 @@
                     </pic:cNvPicPr>
                   </pic:nvPicPr>
                   <pic:blipFill>
-                    <a:blip r:embed="rId6" cstate="print">
+                    <a:blip r:embed="rId8" cstate="print">
                       <a:extLst>
                         <a:ext uri="{28A0092B-C50C-407E-A947-70E740481C1C}">
                           <a14:useLocalDpi xmlns:a14="http://schemas.microsoft.com/office/drawing/2010/main" val="0"/>
@@ -493,8 +493,8 @@
           <w:lang w:val="vi-VN"/>
         </w:rPr>
         <w:sectPr>
-          <w:footerReference w:type="even" r:id="rId7"/>
-          <w:footerReference w:type="default" r:id="rId8"/>
+          <w:footerReference w:type="even" r:id="rId9"/>
+          <w:footerReference w:type="default" r:id="rId10"/>
           <w:pgSz w:w="11907" w:h="16839" w:code="9"/>
           <w:pgMar w:top="1134" w:right="1134" w:bottom="1134" w:left="1701" w:header="720" w:footer="720" w:gutter="0"/>
           <w:pgBorders w:display="firstPage" w:offsetFrom="page">
@@ -905,14 +905,7 @@
           <w:rFonts w:ascii="Times New Roman" w:hAnsi="Times New Roman" w:cs="Times New Roman"/>
           <w:lang w:val="vi-VN"/>
         </w:rPr>
-        <w:t>N</w:t>
-      </w:r>
-      <w:r>
-        <w:rPr>
-          <w:rFonts w:ascii="Times New Roman" w:hAnsi="Times New Roman" w:cs="Times New Roman"/>
-          <w:lang w:val="vi-VN"/>
-        </w:rPr>
-        <w:t xml:space="preserve">gười dùng </w:t>
+        <w:t xml:space="preserve">Người dùng </w:t>
       </w:r>
       <w:r>
         <w:rPr>
@@ -926,21 +919,7 @@
           <w:rFonts w:ascii="Times New Roman" w:hAnsi="Times New Roman" w:cs="Times New Roman"/>
           <w:lang w:val="vi-VN"/>
         </w:rPr>
-        <w:t>người dùng</w:t>
-      </w:r>
-      <w:r>
-        <w:rPr>
-          <w:rFonts w:ascii="Times New Roman" w:hAnsi="Times New Roman" w:cs="Times New Roman"/>
-          <w:lang w:val="vi-VN"/>
-        </w:rPr>
-        <w:t xml:space="preserve"> có cùng mối</w:t>
-      </w:r>
-      <w:r>
-        <w:rPr>
-          <w:rFonts w:ascii="Times New Roman" w:hAnsi="Times New Roman" w:cs="Times New Roman"/>
-          <w:lang w:val="vi-VN"/>
-        </w:rPr>
-        <w:t xml:space="preserve"> </w:t>
+        <w:t xml:space="preserve">người dùng có cùng mối </w:t>
       </w:r>
       <w:r>
         <w:rPr>
@@ -1017,14 +996,7 @@
           <w:rFonts w:ascii="Times New Roman" w:hAnsi="Times New Roman" w:cs="Times New Roman"/>
           <w:lang w:val="vi-VN"/>
         </w:rPr>
-        <w:t>N</w:t>
-      </w:r>
-      <w:r>
-        <w:rPr>
-          <w:rFonts w:ascii="Times New Roman" w:hAnsi="Times New Roman" w:cs="Times New Roman"/>
-          <w:lang w:val="vi-VN"/>
-        </w:rPr>
-        <w:t>gười dùng</w:t>
+        <w:t>Người dùng</w:t>
       </w:r>
       <w:r>
         <w:rPr>
@@ -1125,14 +1097,7 @@
           <w:rFonts w:ascii="Times New Roman" w:hAnsi="Times New Roman" w:cs="Times New Roman"/>
           <w:lang w:val="vi-VN"/>
         </w:rPr>
-        <w:t>N</w:t>
-      </w:r>
-      <w:r>
-        <w:rPr>
-          <w:rFonts w:ascii="Times New Roman" w:hAnsi="Times New Roman" w:cs="Times New Roman"/>
-          <w:lang w:val="vi-VN"/>
-        </w:rPr>
-        <w:t xml:space="preserve">gười dùng </w:t>
+        <w:t xml:space="preserve">Người dùng </w:t>
       </w:r>
       <w:r>
         <w:rPr>
@@ -1192,16 +1157,7 @@
           <w:bCs/>
           <w:lang w:val="vi-VN"/>
         </w:rPr>
-        <w:t>T</w:t>
-      </w:r>
-      <w:r>
-        <w:rPr>
-          <w:rFonts w:ascii="Times New Roman" w:hAnsi="Times New Roman" w:cs="Times New Roman"/>
-          <w:b/>
-          <w:bCs/>
-          <w:lang w:val="vi-VN"/>
-        </w:rPr>
-        <w:t xml:space="preserve">rang </w:t>
+        <w:t xml:space="preserve">Trang </w:t>
       </w:r>
       <w:r>
         <w:rPr>
@@ -1219,16 +1175,7 @@
           <w:bCs/>
           <w:lang w:val="vi-VN"/>
         </w:rPr>
-        <w:t>B</w:t>
-      </w:r>
-      <w:r>
-        <w:rPr>
-          <w:rFonts w:ascii="Times New Roman" w:hAnsi="Times New Roman" w:cs="Times New Roman"/>
-          <w:b/>
-          <w:bCs/>
-          <w:lang w:val="vi-VN"/>
-        </w:rPr>
-        <w:t>log</w:t>
+        <w:t>Blog</w:t>
       </w:r>
       <w:r>
         <w:rPr>
@@ -1348,6 +1295,33 @@
         </w:rPr>
         <w:t>AI</w:t>
       </w:r>
+      <w:r>
+        <w:rPr>
+          <w:rFonts w:ascii="Times New Roman" w:hAnsi="Times New Roman" w:cs="Times New Roman"/>
+          <w:b/>
+          <w:bCs/>
+          <w:lang w:val="vi-VN"/>
+        </w:rPr>
+        <w:t xml:space="preserve"> (</w:t>
+      </w:r>
+      <w:r>
+        <w:rPr>
+          <w:rFonts w:ascii="Times New Roman" w:hAnsi="Times New Roman" w:cs="Times New Roman"/>
+          <w:b/>
+          <w:bCs/>
+          <w:lang w:val="vi-VN"/>
+        </w:rPr>
+        <w:t>Artificial Intelligence</w:t>
+      </w:r>
+      <w:r>
+        <w:rPr>
+          <w:rFonts w:ascii="Times New Roman" w:hAnsi="Times New Roman" w:cs="Times New Roman"/>
+          <w:b/>
+          <w:bCs/>
+          <w:lang w:val="vi-VN"/>
+        </w:rPr>
+        <w:t>)</w:t>
+      </w:r>
     </w:p>
     <w:p>
       <w:pPr>
@@ -1368,14 +1342,7 @@
           <w:rFonts w:ascii="Times New Roman" w:hAnsi="Times New Roman" w:cs="Times New Roman"/>
           <w:lang w:val="vi-VN"/>
         </w:rPr>
-        <w:t>N</w:t>
-      </w:r>
-      <w:r>
-        <w:rPr>
-          <w:rFonts w:ascii="Times New Roman" w:hAnsi="Times New Roman" w:cs="Times New Roman"/>
-          <w:lang w:val="vi-VN"/>
-        </w:rPr>
-        <w:t xml:space="preserve">gười dùng </w:t>
+        <w:t xml:space="preserve">Người dùng </w:t>
       </w:r>
       <w:r>
         <w:rPr>
@@ -1411,14 +1378,7 @@
           <w:rFonts w:ascii="Times New Roman" w:hAnsi="Times New Roman" w:cs="Times New Roman"/>
           <w:lang w:val="vi-VN"/>
         </w:rPr>
-        <w:t>n</w:t>
-      </w:r>
-      <w:r>
-        <w:rPr>
-          <w:rFonts w:ascii="Times New Roman" w:hAnsi="Times New Roman" w:cs="Times New Roman"/>
-          <w:lang w:val="vi-VN"/>
-        </w:rPr>
-        <w:t xml:space="preserve">gười dùng </w:t>
+        <w:t xml:space="preserve">người dùng </w:t>
       </w:r>
       <w:r>
         <w:rPr>
@@ -1447,6 +1407,25 @@
     </w:sectPr>
   </w:body>
 </w:document>
+</file>
+
+<file path=word/endnotes.xml><?xml version="1.0" encoding="utf-8"?>
+<w:endnotes xmlns:wpc="http://schemas.microsoft.com/office/word/2010/wordprocessingCanvas" xmlns:cx="http://schemas.microsoft.com/office/drawing/2014/chartex" xmlns:cx1="http://schemas.microsoft.com/office/drawing/2015/9/8/chartex" xmlns:cx2="http://schemas.microsoft.com/office/drawing/2015/10/21/chartex" xmlns:cx3="http://schemas.microsoft.com/office/drawing/2016/5/9/chartex" xmlns:cx4="http://schemas.microsoft.com/office/drawing/2016/5/10/chartex" xmlns:cx5="http://schemas.microsoft.com/office/drawing/2016/5/11/chartex" xmlns:cx6="http://schemas.microsoft.com/office/drawing/2016/5/12/chartex" xmlns:cx7="http://schemas.microsoft.com/office/drawing/2016/5/13/chartex" xmlns:cx8="http://schemas.microsoft.com/office/drawing/2016/5/14/chartex" xmlns:mc="http://schemas.openxmlformats.org/markup-compatibility/2006" xmlns:aink="http://schemas.microsoft.com/office/drawing/2016/ink" xmlns:am3d="http://schemas.microsoft.com/office/drawing/2017/model3d" xmlns:o="urn:schemas-microsoft-com:office:office" xmlns:r="http://schemas.openxmlformats.org/officeDocument/2006/relationships" xmlns:m="http://schemas.openxmlformats.org/officeDocument/2006/math" xmlns:v="urn:schemas-microsoft-com:vml" xmlns:wp14="http://schemas.microsoft.com/office/word/2010/wordprocessingDrawing" xmlns:wp="http://schemas.openxmlformats.org/drawingml/2006/wordprocessingDrawing" xmlns:w10="urn:schemas-microsoft-com:office:word" xmlns:w="http://schemas.openxmlformats.org/wordprocessingml/2006/main" xmlns:w14="http://schemas.microsoft.com/office/word/2010/wordml" xmlns:w15="http://schemas.microsoft.com/office/word/2012/wordml" xmlns:w16cex="http://schemas.microsoft.com/office/word/2018/wordml/cex" xmlns:w16cid="http://schemas.microsoft.com/office/word/2016/wordml/cid" xmlns:w16="http://schemas.microsoft.com/office/word/2018/wordml" xmlns:w16se="http://schemas.microsoft.com/office/word/2015/wordml/symex" xmlns:wpg="http://schemas.microsoft.com/office/word/2010/wordprocessingGroup" xmlns:wpi="http://schemas.microsoft.com/office/word/2010/wordprocessingInk" xmlns:wne="http://schemas.microsoft.com/office/word/2006/wordml" xmlns:wps="http://schemas.microsoft.com/office/word/2010/wordprocessingShape" mc:Ignorable="w14 w15 w16se w16cid w16 w16cex wp14">
+  <w:endnote w:type="separator" w:id="-1">
+    <w:p>
+      <w:r>
+        <w:separator/>
+      </w:r>
+    </w:p>
+  </w:endnote>
+  <w:endnote w:type="continuationSeparator" w:id="0">
+    <w:p>
+      <w:r>
+        <w:continuationSeparator/>
+      </w:r>
+    </w:p>
+  </w:endnote>
+</w:endnotes>
 </file>
 
 <file path=word/footer1.xml><?xml version="1.0" encoding="utf-8"?>
@@ -1570,6 +1549,25 @@
     </w:pPr>
   </w:p>
 </w:ftr>
+</file>
+
+<file path=word/footnotes.xml><?xml version="1.0" encoding="utf-8"?>
+<w:footnotes xmlns:wpc="http://schemas.microsoft.com/office/word/2010/wordprocessingCanvas" xmlns:cx="http://schemas.microsoft.com/office/drawing/2014/chartex" xmlns:cx1="http://schemas.microsoft.com/office/drawing/2015/9/8/chartex" xmlns:cx2="http://schemas.microsoft.com/office/drawing/2015/10/21/chartex" xmlns:cx3="http://schemas.microsoft.com/office/drawing/2016/5/9/chartex" xmlns:cx4="http://schemas.microsoft.com/office/drawing/2016/5/10/chartex" xmlns:cx5="http://schemas.microsoft.com/office/drawing/2016/5/11/chartex" xmlns:cx6="http://schemas.microsoft.com/office/drawing/2016/5/12/chartex" xmlns:cx7="http://schemas.microsoft.com/office/drawing/2016/5/13/chartex" xmlns:cx8="http://schemas.microsoft.com/office/drawing/2016/5/14/chartex" xmlns:mc="http://schemas.openxmlformats.org/markup-compatibility/2006" xmlns:aink="http://schemas.microsoft.com/office/drawing/2016/ink" xmlns:am3d="http://schemas.microsoft.com/office/drawing/2017/model3d" xmlns:o="urn:schemas-microsoft-com:office:office" xmlns:r="http://schemas.openxmlformats.org/officeDocument/2006/relationships" xmlns:m="http://schemas.openxmlformats.org/officeDocument/2006/math" xmlns:v="urn:schemas-microsoft-com:vml" xmlns:wp14="http://schemas.microsoft.com/office/word/2010/wordprocessingDrawing" xmlns:wp="http://schemas.openxmlformats.org/drawingml/2006/wordprocessingDrawing" xmlns:w10="urn:schemas-microsoft-com:office:word" xmlns:w="http://schemas.openxmlformats.org/wordprocessingml/2006/main" xmlns:w14="http://schemas.microsoft.com/office/word/2010/wordml" xmlns:w15="http://schemas.microsoft.com/office/word/2012/wordml" xmlns:w16cex="http://schemas.microsoft.com/office/word/2018/wordml/cex" xmlns:w16cid="http://schemas.microsoft.com/office/word/2016/wordml/cid" xmlns:w16="http://schemas.microsoft.com/office/word/2018/wordml" xmlns:w16se="http://schemas.microsoft.com/office/word/2015/wordml/symex" xmlns:wpg="http://schemas.microsoft.com/office/word/2010/wordprocessingGroup" xmlns:wpi="http://schemas.microsoft.com/office/word/2010/wordprocessingInk" xmlns:wne="http://schemas.microsoft.com/office/word/2006/wordml" xmlns:wps="http://schemas.microsoft.com/office/word/2010/wordprocessingShape" mc:Ignorable="w14 w15 w16se w16cid w16 w16cex wp14">
+  <w:footnote w:type="separator" w:id="-1">
+    <w:p>
+      <w:r>
+        <w:separator/>
+      </w:r>
+    </w:p>
+  </w:footnote>
+  <w:footnote w:type="continuationSeparator" w:id="0">
+    <w:p>
+      <w:r>
+        <w:continuationSeparator/>
+      </w:r>
+    </w:p>
+  </w:footnote>
+</w:footnotes>
 </file>
 
 <file path=word/numbering.xml><?xml version="1.0" encoding="utf-8"?>

</xml_diff>